<commit_message>
bump up generated doc with taking strace extra description
</commit_message>
<xml_diff>
--- a/other-formats/python3-note.docx
+++ b/other-formats/python3-note.docx
@@ -39910,7 +39910,7 @@
     <w:bookmarkEnd w:id="275"/>
     <w:bookmarkEnd w:id="276"/>
     <w:bookmarkEnd w:id="277"/>
-    <w:bookmarkStart w:id="344" w:name="profiling-and-compute-optimization"/>
+    <w:bookmarkStart w:id="345" w:name="profiling-and-compute-optimization"/>
     <w:p>
       <w:pPr>
         <w:pStyle w:val="Heading1"/>
@@ -49335,7 +49335,7 @@
     </w:p>
     <w:bookmarkEnd w:id="318"/>
     <w:bookmarkEnd w:id="319"/>
-    <w:bookmarkStart w:id="343" w:name="Xe178c4e522d075532a38aa789047853ab82d8bc"/>
+    <w:bookmarkStart w:id="344" w:name="Xe178c4e522d075532a38aa789047853ab82d8bc"/>
     <w:p>
       <w:pPr>
         <w:pStyle w:val="Heading2"/>
@@ -49542,7 +49542,24 @@
         <w:pStyle w:val="BodyText"/>
       </w:pPr>
       <w:r>
-        <w:t xml:space="preserve">In Linux OS the OS concept by design is tried to be represented as files. Dynamic (Shared) Libraries are also files. And you can obtain a list of all open files with the following command:</w:t>
+        <w:t xml:space="preserve">In Linux OS the OS concept by design is tried to be represented as files. Dynamic (Shared) Libraries are also files. And you can obtain a list of all open files with the</w:t>
+      </w:r>
+      <w:r>
+        <w:t xml:space="preserve"> </w:t>
+      </w:r>
+      <w:hyperlink r:id="rId320">
+        <w:r>
+          <w:rPr>
+            <w:rStyle w:val="Hyperlink"/>
+          </w:rPr>
+          <w:t xml:space="preserve">lsof</w:t>
+        </w:r>
+      </w:hyperlink>
+      <w:r>
+        <w:t xml:space="preserve"> </w:t>
+      </w:r>
+      <w:r>
+        <w:t xml:space="preserve">command:</w:t>
       </w:r>
     </w:p>
     <w:p>
@@ -49603,7 +49620,24 @@
         <w:pStyle w:val="FirstParagraph"/>
       </w:pPr>
       <w:r>
-        <w:t xml:space="preserve">The lsof command can also be used to look into open Internet network connections in the system:</w:t>
+        <w:t xml:space="preserve">The</w:t>
+      </w:r>
+      <w:r>
+        <w:t xml:space="preserve"> </w:t>
+      </w:r>
+      <w:hyperlink r:id="rId320">
+        <w:r>
+          <w:rPr>
+            <w:rStyle w:val="Hyperlink"/>
+          </w:rPr>
+          <w:t xml:space="preserve">lsof</w:t>
+        </w:r>
+      </w:hyperlink>
+      <w:r>
+        <w:t xml:space="preserve"> </w:t>
+      </w:r>
+      <w:r>
+        <w:t xml:space="preserve">command can also be used to look into open Internet network connections in the system:</w:t>
       </w:r>
     </w:p>
     <w:p>
@@ -49765,6 +49799,188 @@
     <w:p>
       <w:pPr>
         <w:pStyle w:val="FirstParagraph"/>
+      </w:pPr>
+      <w:r>
+        <w:t xml:space="preserve">The</w:t>
+      </w:r>
+      <w:r>
+        <w:t xml:space="preserve"> </w:t>
+      </w:r>
+      <w:r>
+        <w:rPr>
+          <w:rStyle w:val="VerbatimChar"/>
+        </w:rPr>
+        <w:t xml:space="preserve">strace</w:t>
+      </w:r>
+      <w:r>
+        <w:t xml:space="preserve"> </w:t>
+      </w:r>
+      <w:r>
+        <w:t xml:space="preserve">by itself outputs the name of called system functions with arguments. String arguments are displayed in human readable form, bitwise flags sometimes are printed as integer constants, sometimes as named constants. Each line ends up with the</w:t>
+      </w:r>
+      <w:r>
+        <w:t xml:space="preserve"> </w:t>
+      </w:r>
+      <w:r>
+        <w:rPr>
+          <w:rStyle w:val="VerbatimChar"/>
+        </w:rPr>
+        <w:t xml:space="preserve">=</w:t>
+      </w:r>
+      <w:r>
+        <w:t xml:space="preserve"> </w:t>
+      </w:r>
+      <w:r>
+        <w:t xml:space="preserve">sign in output (by default output stream for</w:t>
+      </w:r>
+      <w:r>
+        <w:t xml:space="preserve"> </w:t>
+      </w:r>
+      <w:r>
+        <w:rPr>
+          <w:rStyle w:val="VerbatimChar"/>
+        </w:rPr>
+        <w:t xml:space="preserve">strace</w:t>
+      </w:r>
+      <w:r>
+        <w:t xml:space="preserve"> </w:t>
+      </w:r>
+      <w:r>
+        <w:t xml:space="preserve">is stderr). After the equal sign, there is a return code. The code</w:t>
+      </w:r>
+      <w:r>
+        <w:t xml:space="preserve"> </w:t>
+      </w:r>
+      <w:r>
+        <w:rPr>
+          <w:rStyle w:val="VerbatimChar"/>
+        </w:rPr>
+        <w:t xml:space="preserve">0</w:t>
+      </w:r>
+      <w:r>
+        <w:t xml:space="preserve"> </w:t>
+      </w:r>
+      <w:r>
+        <w:t xml:space="preserve">means that all is okay with the competition of the function.</w:t>
+      </w:r>
+    </w:p>
+    <w:p>
+      <w:pPr>
+        <w:pStyle w:val="BodyText"/>
+      </w:pPr>
+      <w:r>
+        <w:t xml:space="preserve">Next some statistics of system calls can be obtained via utilizing</w:t>
+      </w:r>
+      <w:r>
+        <w:t xml:space="preserve"> </w:t>
+      </w:r>
+      <w:r>
+        <w:rPr>
+          <w:rStyle w:val="VerbatimChar"/>
+        </w:rPr>
+        <w:t xml:space="preserve">-c</w:t>
+      </w:r>
+      <w:r>
+        <w:t xml:space="preserve"> </w:t>
+      </w:r>
+      <w:r>
+        <w:t xml:space="preserve">flags of</w:t>
+      </w:r>
+      <w:r>
+        <w:t xml:space="preserve"> </w:t>
+      </w:r>
+      <w:r>
+        <w:rPr>
+          <w:rStyle w:val="VerbatimChar"/>
+        </w:rPr>
+        <w:t xml:space="preserve">strace</w:t>
+      </w:r>
+      <w:r>
+        <w:t xml:space="preserve">:</w:t>
+      </w:r>
+    </w:p>
+    <w:p>
+      <w:pPr>
+        <w:pStyle w:val="SourceCode"/>
+      </w:pPr>
+      <w:r>
+        <w:rPr>
+          <w:rStyle w:val="ExtensionTok"/>
+        </w:rPr>
+        <w:t xml:space="preserve">strace</w:t>
+      </w:r>
+      <w:r>
+        <w:rPr>
+          <w:rStyle w:val="NormalTok"/>
+        </w:rPr>
+        <w:t xml:space="preserve"> </w:t>
+      </w:r>
+      <w:r>
+        <w:rPr>
+          <w:rStyle w:val="AttributeTok"/>
+        </w:rPr>
+        <w:t xml:space="preserve">-c</w:t>
+      </w:r>
+      <w:r>
+        <w:rPr>
+          <w:rStyle w:val="NormalTok"/>
+        </w:rPr>
+        <w:t xml:space="preserve"> python </w:t>
+      </w:r>
+      <w:r>
+        <w:rPr>
+          <w:rStyle w:val="AttributeTok"/>
+        </w:rPr>
+        <w:t xml:space="preserve">-c</w:t>
+      </w:r>
+      <w:r>
+        <w:rPr>
+          <w:rStyle w:val="NormalTok"/>
+        </w:rPr>
+        <w:t xml:space="preserve"> </w:t>
+      </w:r>
+      <w:r>
+        <w:rPr>
+          <w:rStyle w:val="StringTok"/>
+        </w:rPr>
+        <w:t xml:space="preserve">"import numpy"</w:t>
+      </w:r>
+      <w:r>
+        <w:rPr>
+          <w:rStyle w:val="NormalTok"/>
+        </w:rPr>
+        <w:t xml:space="preserve"> </w:t>
+      </w:r>
+      <w:r>
+        <w:rPr>
+          <w:rStyle w:val="DecValTok"/>
+        </w:rPr>
+        <w:t xml:space="preserve">2</w:t>
+      </w:r>
+      <w:r>
+        <w:rPr>
+          <w:rStyle w:val="OperatorTok"/>
+        </w:rPr>
+        <w:t xml:space="preserve">&gt;&amp;</w:t>
+      </w:r>
+      <w:r>
+        <w:rPr>
+          <w:rStyle w:val="DecValTok"/>
+        </w:rPr>
+        <w:t xml:space="preserve">1</w:t>
+      </w:r>
+    </w:p>
+    <w:p>
+      <w:pPr>
+        <w:pStyle w:val="FirstParagraph"/>
+      </w:pPr>
+      <w:r>
+        <w:t xml:space="preserve">The statistics include: the number of errors from system call, number of calls of specific system call, spend seconds for all system calls of a specific type, and the percentage of all time budget spent for all system call for this call.</w:t>
+      </w:r>
+    </w:p>
+    <w:p>
+      <w:pPr>
+        <w:pStyle w:val="BodyText"/>
       </w:pPr>
       <w:r>
         <w:t xml:space="preserve">Once I have identified that</w:t>
@@ -49861,7 +50077,7 @@
       <w:r>
         <w:t xml:space="preserve">- is the standard library of C language functions (</w:t>
       </w:r>
-      <w:hyperlink r:id="rId320">
+      <w:hyperlink r:id="rId321">
         <w:r>
           <w:rPr>
             <w:rStyle w:val="Hyperlink"/>
@@ -49875,7 +50091,7 @@
       <w:r>
         <w:t xml:space="preserve"> </w:t>
       </w:r>
-      <w:hyperlink r:id="rId321">
+      <w:hyperlink r:id="rId322">
         <w:r>
           <w:rPr>
             <w:rStyle w:val="Hyperlink"/>
@@ -50154,7 +50370,7 @@
       <w:r>
         <w:t xml:space="preserve"> </w:t>
       </w:r>
-      <w:hyperlink r:id="rId322">
+      <w:hyperlink r:id="rId323">
         <w:r>
           <w:rPr>
             <w:rStyle w:val="Hyperlink"/>
@@ -50431,7 +50647,7 @@
         <w:t xml:space="preserve">Unlike the executable and dynamic library format in Windows OS (PE format), the Linux ELF format does not contain a name binding to a specific library.</w:t>
       </w:r>
     </w:p>
-    <w:bookmarkStart w:id="335" w:name="about-valgrind-tool-for-linux-os"/>
+    <w:bookmarkStart w:id="336" w:name="about-valgrind-tool-for-linux-os"/>
     <w:p>
       <w:pPr>
         <w:pStyle w:val="Heading3"/>
@@ -50444,7 +50660,7 @@
       <w:pPr>
         <w:pStyle w:val="FirstParagraph"/>
       </w:pPr>
-      <w:hyperlink r:id="rId323">
+      <w:hyperlink r:id="rId324">
         <w:r>
           <w:rPr>
             <w:rStyle w:val="Hyperlink"/>
@@ -50469,7 +50685,7 @@
       <w:r>
         <w:t xml:space="preserve"> </w:t>
       </w:r>
-      <w:hyperlink r:id="rId323">
+      <w:hyperlink r:id="rId324">
         <w:r>
           <w:rPr>
             <w:rStyle w:val="Hyperlink"/>
@@ -50486,7 +50702,7 @@
       <w:r>
         <w:t xml:space="preserve"> </w:t>
       </w:r>
-      <w:hyperlink r:id="rId323">
+      <w:hyperlink r:id="rId324">
         <w:r>
           <w:rPr>
             <w:rStyle w:val="Hyperlink"/>
@@ -50508,7 +50724,7 @@
       <w:r>
         <w:t xml:space="preserve">Valgrind is not only a single tool, but it contains internally several tools (</w:t>
       </w:r>
-      <w:hyperlink r:id="rId324">
+      <w:hyperlink r:id="rId325">
         <w:r>
           <w:rPr>
             <w:rStyle w:val="Hyperlink"/>
@@ -50527,7 +50743,7 @@
           <w:numId w:val="1085"/>
         </w:numPr>
       </w:pPr>
-      <w:hyperlink r:id="rId325">
+      <w:hyperlink r:id="rId326">
         <w:r>
           <w:rPr>
             <w:rStyle w:val="Hyperlink"/>
@@ -50549,7 +50765,7 @@
           <w:numId w:val="1085"/>
         </w:numPr>
       </w:pPr>
-      <w:hyperlink r:id="rId326">
+      <w:hyperlink r:id="rId327">
         <w:r>
           <w:rPr>
             <w:rStyle w:val="Hyperlink"/>
@@ -50571,7 +50787,7 @@
           <w:numId w:val="1085"/>
         </w:numPr>
       </w:pPr>
-      <w:hyperlink r:id="rId327">
+      <w:hyperlink r:id="rId328">
         <w:r>
           <w:rPr>
             <w:rStyle w:val="Hyperlink"/>
@@ -50593,7 +50809,7 @@
           <w:numId w:val="1085"/>
         </w:numPr>
       </w:pPr>
-      <w:hyperlink r:id="rId328">
+      <w:hyperlink r:id="rId329">
         <w:r>
           <w:rPr>
             <w:rStyle w:val="Hyperlink"/>
@@ -50615,7 +50831,7 @@
           <w:numId w:val="1085"/>
         </w:numPr>
       </w:pPr>
-      <w:hyperlink r:id="rId329">
+      <w:hyperlink r:id="rId330">
         <w:r>
           <w:rPr>
             <w:rStyle w:val="Hyperlink"/>
@@ -50640,7 +50856,7 @@
       <w:r>
         <w:t xml:space="preserve"> </w:t>
       </w:r>
-      <w:hyperlink r:id="rId330">
+      <w:hyperlink r:id="rId331">
         <w:r>
           <w:rPr>
             <w:rStyle w:val="Hyperlink"/>
@@ -50669,7 +50885,7 @@
         <w:t xml:space="preserve">  apt-get install valgrind</w:t>
       </w:r>
     </w:p>
-    <w:bookmarkStart w:id="331" w:name="callgrind"/>
+    <w:bookmarkStart w:id="332" w:name="callgrind"/>
     <w:p>
       <w:pPr>
         <w:pStyle w:val="Heading4"/>
@@ -50892,8 +51108,8 @@
         <w:t xml:space="preserve">L2 miss can cost as much as 100-200 cycles</w:t>
       </w:r>
     </w:p>
-    <w:bookmarkEnd w:id="331"/>
-    <w:bookmarkStart w:id="333" w:name="massif"/>
+    <w:bookmarkEnd w:id="332"/>
+    <w:bookmarkStart w:id="334" w:name="massif"/>
     <w:p>
       <w:pPr>
         <w:pStyle w:val="Heading4"/>
@@ -50912,7 +51128,7 @@
       <w:r>
         <w:t xml:space="preserve"> </w:t>
       </w:r>
-      <w:hyperlink r:id="rId327">
+      <w:hyperlink r:id="rId328">
         <w:r>
           <w:rPr>
             <w:rStyle w:val="Hyperlink"/>
@@ -51164,7 +51380,7 @@
       <w:r>
         <w:t xml:space="preserve"> </w:t>
       </w:r>
-      <w:hyperlink r:id="rId332">
+      <w:hyperlink r:id="rId333">
         <w:r>
           <w:rPr>
             <w:rStyle w:val="Hyperlink"/>
@@ -51266,8 +51482,8 @@
         <w:t xml:space="preserve"> 35</w:t>
       </w:r>
     </w:p>
-    <w:bookmarkEnd w:id="333"/>
-    <w:bookmarkStart w:id="334" w:name="helgrind"/>
+    <w:bookmarkEnd w:id="334"/>
+    <w:bookmarkStart w:id="335" w:name="helgrind"/>
     <w:p>
       <w:pPr>
         <w:pStyle w:val="Heading4"/>
@@ -51378,9 +51594,9 @@
         <w:t xml:space="preserve">Accessing memory without adequate locking or synchronization (Data races)</w:t>
       </w:r>
     </w:p>
-    <w:bookmarkEnd w:id="334"/>
     <w:bookmarkEnd w:id="335"/>
-    <w:bookmarkStart w:id="342" w:name="Xa9f815c4c542e5ece9455cb7844cd6aae8d87e4"/>
+    <w:bookmarkEnd w:id="336"/>
+    <w:bookmarkStart w:id="343" w:name="Xa9f815c4c542e5ece9455cb7844cd6aae8d87e4"/>
     <w:p>
       <w:pPr>
         <w:pStyle w:val="Heading3"/>
@@ -51399,7 +51615,7 @@
       <w:r>
         <w:t xml:space="preserve"> </w:t>
       </w:r>
-      <w:hyperlink r:id="rId336">
+      <w:hyperlink r:id="rId337">
         <w:r>
           <w:rPr>
             <w:rStyle w:val="Hyperlink"/>
@@ -51468,7 +51684,7 @@
       <w:r>
         <w:t xml:space="preserve"> </w:t>
       </w:r>
-      <w:hyperlink r:id="rId337">
+      <w:hyperlink r:id="rId338">
         <w:r>
           <w:rPr>
             <w:rStyle w:val="Hyperlink"/>
@@ -51482,7 +51698,7 @@
       <w:r>
         <w:t xml:space="preserve"> </w:t>
       </w:r>
-      <w:hyperlink r:id="rId338">
+      <w:hyperlink r:id="rId339">
         <w:r>
           <w:rPr>
             <w:rStyle w:val="Hyperlink"/>
@@ -51499,7 +51715,7 @@
       <w:r>
         <w:t xml:space="preserve"> </w:t>
       </w:r>
-      <w:hyperlink r:id="rId339">
+      <w:hyperlink r:id="rId340">
         <w:r>
           <w:rPr>
             <w:rStyle w:val="Hyperlink"/>
@@ -51513,7 +51729,7 @@
       <w:r>
         <w:t xml:space="preserve"> </w:t>
       </w:r>
-      <w:hyperlink r:id="rId338">
+      <w:hyperlink r:id="rId339">
         <w:r>
           <w:rPr>
             <w:rStyle w:val="Hyperlink"/>
@@ -51578,7 +51794,7 @@
       <w:r>
         <w:t xml:space="preserve"> </w:t>
       </w:r>
-      <w:hyperlink r:id="rId340">
+      <w:hyperlink r:id="rId341">
         <w:r>
           <w:rPr>
             <w:rStyle w:val="Hyperlink"/>
@@ -51601,7 +51817,7 @@
         </w:rPr>
         <w:t xml:space="preserve">One liners for perf commands (</w:t>
       </w:r>
-      <w:hyperlink r:id="rId341">
+      <w:hyperlink r:id="rId342">
         <w:r>
           <w:rPr>
             <w:rStyle w:val="Hyperlink"/>
@@ -51846,10 +52062,10 @@
         <w:t xml:space="preserve">. List all currently known software and hardware events in the OS.</w:t>
       </w:r>
     </w:p>
-    <w:bookmarkEnd w:id="342"/>
     <w:bookmarkEnd w:id="343"/>
     <w:bookmarkEnd w:id="344"/>
-    <w:bookmarkStart w:id="349" w:name="acknowledgements"/>
+    <w:bookmarkEnd w:id="345"/>
+    <w:bookmarkStart w:id="350" w:name="acknowledgements"/>
     <w:p>
       <w:pPr>
         <w:pStyle w:val="Heading1"/>
@@ -51898,7 +52114,7 @@
           <w:numId w:val="1092"/>
         </w:numPr>
       </w:pPr>
-      <w:hyperlink r:id="rId345">
+      <w:hyperlink r:id="rId346">
         <w:r>
           <w:rPr>
             <w:rStyle w:val="Hyperlink"/>
@@ -51915,7 +52131,7 @@
       <w:r>
         <w:t xml:space="preserve"> </w:t>
       </w:r>
-      <w:hyperlink r:id="rId346">
+      <w:hyperlink r:id="rId347">
         <w:r>
           <w:rPr>
             <w:rStyle w:val="Hyperlink"/>
@@ -51932,7 +52148,7 @@
       <w:r>
         <w:t xml:space="preserve"> </w:t>
       </w:r>
-      <w:hyperlink r:id="rId347">
+      <w:hyperlink r:id="rId348">
         <w:r>
           <w:rPr>
             <w:rStyle w:val="Hyperlink"/>
@@ -51951,7 +52167,7 @@
           <w:numId w:val="1092"/>
         </w:numPr>
       </w:pPr>
-      <w:hyperlink r:id="rId348">
+      <w:hyperlink r:id="rId349">
         <w:r>
           <w:rPr>
             <w:rStyle w:val="Hyperlink"/>
@@ -51966,8 +52182,8 @@
         <w:t xml:space="preserve">for providing suggestions to improve this note with Profiling information.</w:t>
       </w:r>
     </w:p>
-    <w:bookmarkEnd w:id="349"/>
-    <w:bookmarkStart w:id="350" w:name="contributions-to-this-document"/>
+    <w:bookmarkEnd w:id="350"/>
+    <w:bookmarkStart w:id="351" w:name="contributions-to-this-document"/>
     <w:p>
       <w:pPr>
         <w:pStyle w:val="Heading1"/>
@@ -52096,8 +52312,8 @@
         <w:t xml:space="preserve">For big software packages with which you gained knowledge by spending plenty of time you have two options: Either Create a short Section or create a reference to original documentation.</w:t>
       </w:r>
     </w:p>
-    <w:bookmarkEnd w:id="350"/>
-    <w:bookmarkStart w:id="365" w:name="references"/>
+    <w:bookmarkEnd w:id="351"/>
+    <w:bookmarkStart w:id="366" w:name="references"/>
     <w:p>
       <w:pPr>
         <w:pStyle w:val="Heading1"/>
@@ -52106,7 +52322,7 @@
         <w:t xml:space="preserve">References</w:t>
       </w:r>
     </w:p>
-    <w:bookmarkStart w:id="351" w:name="introduction-documents"/>
+    <w:bookmarkStart w:id="352" w:name="introduction-documents"/>
     <w:p>
       <w:pPr>
         <w:pStyle w:val="Heading2"/>
@@ -52134,8 +52350,8 @@
         </w:r>
       </w:hyperlink>
     </w:p>
-    <w:bookmarkEnd w:id="351"/>
-    <w:bookmarkStart w:id="355" w:name="official-materials"/>
+    <w:bookmarkEnd w:id="352"/>
+    <w:bookmarkStart w:id="356" w:name="official-materials"/>
     <w:p>
       <w:pPr>
         <w:pStyle w:val="Heading2"/>
@@ -52195,7 +52411,7 @@
       <w:r>
         <w:t xml:space="preserve"> </w:t>
       </w:r>
-      <w:hyperlink r:id="rId352">
+      <w:hyperlink r:id="rId353">
         <w:r>
           <w:rPr>
             <w:rStyle w:val="Hyperlink"/>
@@ -52214,7 +52430,7 @@
       <w:r>
         <w:t xml:space="preserve"> </w:t>
       </w:r>
-      <w:hyperlink r:id="rId353">
+      <w:hyperlink r:id="rId354">
         <w:r>
           <w:rPr>
             <w:rStyle w:val="Hyperlink"/>
@@ -52252,7 +52468,7 @@
       <w:r>
         <w:t xml:space="preserve"> </w:t>
       </w:r>
-      <w:hyperlink r:id="rId354">
+      <w:hyperlink r:id="rId355">
         <w:r>
           <w:rPr>
             <w:rStyle w:val="Hyperlink"/>
@@ -52261,8 +52477,8 @@
         </w:r>
       </w:hyperlink>
     </w:p>
-    <w:bookmarkEnd w:id="355"/>
-    <w:bookmarkStart w:id="357" w:name="X0094e5d1ef7e6d6d1a566cc9c41dcf6fb22743a"/>
+    <w:bookmarkEnd w:id="356"/>
+    <w:bookmarkStart w:id="358" w:name="X0094e5d1ef7e6d6d1a566cc9c41dcf6fb22743a"/>
     <w:p>
       <w:pPr>
         <w:pStyle w:val="Heading2"/>
@@ -52281,7 +52497,7 @@
       <w:r>
         <w:t xml:space="preserve"> </w:t>
       </w:r>
-      <w:hyperlink r:id="rId356">
+      <w:hyperlink r:id="rId357">
         <w:r>
           <w:rPr>
             <w:rStyle w:val="Hyperlink"/>
@@ -52290,8 +52506,8 @@
         </w:r>
       </w:hyperlink>
     </w:p>
-    <w:bookmarkEnd w:id="357"/>
-    <w:bookmarkStart w:id="359" w:name="tutorials-for-libraries"/>
+    <w:bookmarkEnd w:id="358"/>
+    <w:bookmarkStart w:id="360" w:name="tutorials-for-libraries"/>
     <w:p>
       <w:pPr>
         <w:pStyle w:val="Heading2"/>
@@ -52310,7 +52526,7 @@
       <w:r>
         <w:t xml:space="preserve"> </w:t>
       </w:r>
-      <w:hyperlink r:id="rId358">
+      <w:hyperlink r:id="rId359">
         <w:r>
           <w:rPr>
             <w:rStyle w:val="Hyperlink"/>
@@ -52319,8 +52535,8 @@
         </w:r>
       </w:hyperlink>
     </w:p>
-    <w:bookmarkEnd w:id="359"/>
-    <w:bookmarkStart w:id="363" w:name="how-to"/>
+    <w:bookmarkEnd w:id="360"/>
+    <w:bookmarkStart w:id="364" w:name="how-to"/>
     <w:p>
       <w:pPr>
         <w:pStyle w:val="Heading2"/>
@@ -52339,7 +52555,7 @@
       <w:r>
         <w:t xml:space="preserve"> </w:t>
       </w:r>
-      <w:hyperlink r:id="rId360">
+      <w:hyperlink r:id="rId361">
         <w:r>
           <w:rPr>
             <w:rStyle w:val="Hyperlink"/>
@@ -52358,7 +52574,7 @@
       <w:r>
         <w:t xml:space="preserve"> </w:t>
       </w:r>
-      <w:hyperlink r:id="rId361">
+      <w:hyperlink r:id="rId362">
         <w:r>
           <w:rPr>
             <w:rStyle w:val="Hyperlink"/>
@@ -52377,7 +52593,7 @@
       <w:r>
         <w:t xml:space="preserve"> </w:t>
       </w:r>
-      <w:hyperlink r:id="rId362">
+      <w:hyperlink r:id="rId363">
         <w:r>
           <w:rPr>
             <w:rStyle w:val="Hyperlink"/>
@@ -52386,8 +52602,8 @@
         </w:r>
       </w:hyperlink>
     </w:p>
-    <w:bookmarkEnd w:id="363"/>
-    <w:bookmarkStart w:id="364" w:name="repositories"/>
+    <w:bookmarkEnd w:id="364"/>
+    <w:bookmarkStart w:id="365" w:name="repositories"/>
     <w:p>
       <w:pPr>
         <w:pStyle w:val="Heading2"/>
@@ -52415,8 +52631,8 @@
         </w:r>
       </w:hyperlink>
     </w:p>
-    <w:bookmarkEnd w:id="364"/>
     <w:bookmarkEnd w:id="365"/>
+    <w:bookmarkEnd w:id="366"/>
     <w:sectPr/>
   </w:body>
 </w:document>

</xml_diff>